<commit_message>
Final Change (Prims Not Implemented)
</commit_message>
<xml_diff>
--- a/Documentation/Assignment6.docx
+++ b/Documentation/Assignment6.docx
@@ -124,10 +124,18 @@
     <w:p/>
     <w:p>
       <w:r>
-        <w:t>Source code will be the same for all questions and will be located at the bottom of this electronic packet. My representation of this class only allows for undirected graphs. To change to a directed graph, inside of the addEdge</w:t>
-      </w:r>
-      <w:r>
-        <w:t>()</w:t>
+        <w:t xml:space="preserve">Source code will be the same for all questions and will be located at the bottom of this electronic packet. My representation of this class only allows for undirected graphs. To change to a directed graph, inside of the </w:t>
+      </w:r>
+      <w:proofErr w:type="gramStart"/>
+      <w:r>
+        <w:t>addEdge</w:t>
+      </w:r>
+      <w:r>
+        <w:t>(</w:t>
+      </w:r>
+      <w:proofErr w:type="gramEnd"/>
+      <w:r>
+        <w:t>)</w:t>
       </w:r>
       <w:r>
         <w:t xml:space="preserve"> function of the Graph class you can take out the second insert to only create a record from node1 to node2 with weight of the weight passed into the function.</w:t>
@@ -204,11 +212,575 @@
       <w:r>
         <w:t>Source code will be located at the bottom of this packet.</w:t>
       </w:r>
+    </w:p>
+    <w:p>
+      <w:r>
+        <w:br w:type="page"/>
+      </w:r>
+    </w:p>
+    <w:p>
+      <w:r>
+        <w:lastRenderedPageBreak/>
+        <w:t>3.</w:t>
+      </w:r>
+      <w:r>
+        <w:t xml:space="preserve"> Min Weight = 37</w:t>
+      </w:r>
+      <w:r>
+        <w:br/>
+      </w:r>
+      <w:r>
+        <w:rPr>
+          <w:noProof/>
+        </w:rPr>
+        <w:drawing>
+          <wp:inline distT="0" distB="0" distL="0" distR="0" wp14:anchorId="0756A8CB" wp14:editId="22961ADC">
+            <wp:extent cx="4829175" cy="2247900"/>
+            <wp:effectExtent l="0" t="0" r="9525" b="0"/>
+            <wp:docPr id="11" name="Picture 11"/>
+            <wp:cNvGraphicFramePr>
+              <a:graphicFrameLocks xmlns:a="http://schemas.openxmlformats.org/drawingml/2006/main" noChangeAspect="1"/>
+            </wp:cNvGraphicFramePr>
+            <a:graphic xmlns:a="http://schemas.openxmlformats.org/drawingml/2006/main">
+              <a:graphicData uri="http://schemas.openxmlformats.org/drawingml/2006/picture">
+                <pic:pic xmlns:pic="http://schemas.openxmlformats.org/drawingml/2006/picture">
+                  <pic:nvPicPr>
+                    <pic:cNvPr id="1" name=""/>
+                    <pic:cNvPicPr/>
+                  </pic:nvPicPr>
+                  <pic:blipFill>
+                    <a:blip r:embed="rId10"/>
+                    <a:stretch>
+                      <a:fillRect/>
+                    </a:stretch>
+                  </pic:blipFill>
+                  <pic:spPr>
+                    <a:xfrm>
+                      <a:off x="0" y="0"/>
+                      <a:ext cx="4829175" cy="2247900"/>
+                    </a:xfrm>
+                    <a:prstGeom prst="rect">
+                      <a:avLst/>
+                    </a:prstGeom>
+                  </pic:spPr>
+                </pic:pic>
+              </a:graphicData>
+            </a:graphic>
+          </wp:inline>
+        </w:drawing>
+      </w:r>
+    </w:p>
+    <w:p>
+      <w:r>
+        <w:t>Source Code is at the bottom of this packet</w:t>
+      </w:r>
+    </w:p>
+    <w:p/>
+    <w:p>
+      <w:r>
+        <w:t xml:space="preserve">I could not get prims algorithm working. </w:t>
+      </w:r>
+    </w:p>
+    <w:p>
+      <w:proofErr w:type="spellStart"/>
+      <w:r>
+        <w:t>Psudocode</w:t>
+      </w:r>
+      <w:proofErr w:type="spellEnd"/>
+      <w:r>
+        <w:t xml:space="preserve"> for prims algorithm</w:t>
+      </w:r>
+    </w:p>
+    <w:p>
+      <w:r>
+        <w:t xml:space="preserve">T = </w:t>
+      </w:r>
+      <w:r>
+        <w:rPr>
+          <w:rFonts w:ascii="Cambria Math" w:hAnsi="Cambria Math" w:cs="Cambria Math"/>
+        </w:rPr>
+        <w:t>∅</w:t>
+      </w:r>
+      <w:r>
+        <w:t>;</w:t>
+      </w:r>
+    </w:p>
+    <w:p>
+      <w:r>
+        <w:t xml:space="preserve">U = </w:t>
+      </w:r>
+      <w:proofErr w:type="gramStart"/>
+      <w:r>
+        <w:t>{ 1</w:t>
+      </w:r>
+      <w:proofErr w:type="gramEnd"/>
+      <w:r>
+        <w:t xml:space="preserve"> };</w:t>
+      </w:r>
+    </w:p>
+    <w:p>
+      <w:r>
+        <w:t>while (U ≠ V)</w:t>
+      </w:r>
+    </w:p>
+    <w:p>
+      <w:r>
+        <w:t xml:space="preserve">    let (u, v) be the lowest cost edge such that u </w:t>
+      </w:r>
+      <w:r>
+        <w:rPr>
+          <w:rFonts w:ascii="Cambria Math" w:hAnsi="Cambria Math" w:cs="Cambria Math"/>
+        </w:rPr>
+        <w:t>∈</w:t>
+      </w:r>
+      <w:r>
+        <w:t xml:space="preserve"> U and v </w:t>
+      </w:r>
+      <w:r>
+        <w:rPr>
+          <w:rFonts w:ascii="Cambria Math" w:hAnsi="Cambria Math" w:cs="Cambria Math"/>
+        </w:rPr>
+        <w:t>∈</w:t>
+      </w:r>
+      <w:r>
+        <w:t xml:space="preserve"> V - U;</w:t>
+      </w:r>
+    </w:p>
+    <w:p>
+      <w:r>
+        <w:t xml:space="preserve">    T = T </w:t>
+      </w:r>
+      <w:r>
+        <w:rPr>
+          <w:rFonts w:ascii="Cambria Math" w:hAnsi="Cambria Math" w:cs="Cambria Math"/>
+        </w:rPr>
+        <w:t>∪</w:t>
+      </w:r>
+      <w:r>
+        <w:t xml:space="preserve"> {(u, v)}</w:t>
+      </w:r>
+    </w:p>
+    <w:p>
+      <w:r>
+        <w:t xml:space="preserve">    U = U </w:t>
+      </w:r>
+      <w:r>
+        <w:rPr>
+          <w:rFonts w:ascii="Cambria Math" w:hAnsi="Cambria Math" w:cs="Cambria Math"/>
+        </w:rPr>
+        <w:t>∪</w:t>
+      </w:r>
+      <w:r>
+        <w:t xml:space="preserve"> {v}</w:t>
+      </w:r>
+    </w:p>
+    <w:p/>
+    <w:p>
+      <w:r>
+        <w:br w:type="page"/>
+      </w:r>
+    </w:p>
+    <w:p>
+      <w:r>
+        <w:lastRenderedPageBreak/>
+        <w:t xml:space="preserve">The output of this function should show the minimal spanning tree is </w:t>
+      </w:r>
+    </w:p>
+    <w:p>
+      <w:r>
+        <w:t>Min Weight 37</w:t>
+      </w:r>
+    </w:p>
+    <w:p>
+      <w:r>
+        <w:t>0 – 8</w:t>
+      </w:r>
+      <w:r>
+        <w:tab/>
+        <w:t>4</w:t>
+      </w:r>
+    </w:p>
+    <w:p>
+      <w:r>
+        <w:t>0 – 1</w:t>
+      </w:r>
+      <w:r>
+        <w:tab/>
+        <w:t>8</w:t>
+      </w:r>
+    </w:p>
+    <w:p>
+      <w:r>
+        <w:t>1 – 7</w:t>
+      </w:r>
+      <w:r>
+        <w:tab/>
+        <w:t>2</w:t>
+      </w:r>
+    </w:p>
+    <w:p>
+      <w:r>
+        <w:t>1 – 4</w:t>
+      </w:r>
+      <w:r>
+        <w:tab/>
+        <w:t>4</w:t>
+      </w:r>
+    </w:p>
+    <w:p>
+      <w:r>
+        <w:t>1 – 2</w:t>
+      </w:r>
+      <w:r>
+        <w:tab/>
+        <w:t>7</w:t>
+      </w:r>
+    </w:p>
+    <w:p>
+      <w:r>
+        <w:t>2 – 3</w:t>
+      </w:r>
+      <w:r>
+        <w:tab/>
+        <w:t>9</w:t>
+      </w:r>
+    </w:p>
+    <w:p>
+      <w:r>
+        <w:t xml:space="preserve"> 4 – 5</w:t>
+      </w:r>
+      <w:r>
+        <w:tab/>
+        <w:t>2</w:t>
+      </w:r>
+    </w:p>
+    <w:p>
+      <w:r>
+        <w:t>5 – 6</w:t>
+      </w:r>
+      <w:r>
+        <w:tab/>
+        <w:t>1</w:t>
+      </w:r>
       <w:bookmarkStart w:id="0" w:name="_GoBack"/>
       <w:bookmarkEnd w:id="0"/>
+      <w:r>
+        <w:br w:type="page"/>
+      </w:r>
+    </w:p>
+    <w:p>
+      <w:pPr>
+        <w:pStyle w:val="ListParagraph"/>
+        <w:numPr>
+          <w:ilvl w:val="0"/>
+          <w:numId w:val="2"/>
+        </w:numPr>
+      </w:pPr>
+      <w:r>
+        <w:lastRenderedPageBreak/>
+        <w:t xml:space="preserve"> </w:t>
+      </w:r>
+    </w:p>
+    <w:p>
+      <w:pPr>
+        <w:pStyle w:val="ListParagraph"/>
+        <w:numPr>
+          <w:ilvl w:val="1"/>
+          <w:numId w:val="2"/>
+        </w:numPr>
+      </w:pPr>
+      <w:r>
+        <w:t xml:space="preserve"> </w:t>
+      </w:r>
+    </w:p>
+    <w:p>
+      <w:pPr>
+        <w:pStyle w:val="ListParagraph"/>
+        <w:numPr>
+          <w:ilvl w:val="2"/>
+          <w:numId w:val="2"/>
+        </w:numPr>
+      </w:pPr>
+      <w:r>
+        <w:t>The cut property states “</w:t>
+      </w:r>
+      <w:r>
+        <w:t xml:space="preserve">For any cut C of the graph, if the weight of an edge e in the cut-set of </w:t>
+      </w:r>
+      <w:proofErr w:type="gramStart"/>
+      <w:r>
+        <w:t>C</w:t>
+      </w:r>
+      <w:proofErr w:type="gramEnd"/>
+      <w:r>
+        <w:t xml:space="preserve"> is strictly smaller than the weights of all other edges of the cut-set of C, then this edge belongs to all MSTs of the graph.</w:t>
+      </w:r>
+      <w:r>
+        <w:t>” (This was provided by Wikipedia)</w:t>
+      </w:r>
+    </w:p>
+    <w:p>
+      <w:pPr>
+        <w:pStyle w:val="ListParagraph"/>
+        <w:numPr>
+          <w:ilvl w:val="2"/>
+          <w:numId w:val="2"/>
+        </w:numPr>
+      </w:pPr>
+      <w:r>
+        <w:t>Because you are always pulling the smallest edge that connects a node to the graph being created, you will always pull the smallest weighted edge in the graph. The MST is the smallest sum of weights to connect the graph without a cycle. Since you are always pulling the smallest edge this will prove to be the MST.</w:t>
+      </w:r>
+    </w:p>
+    <w:p>
+      <w:r>
+        <w:br w:type="page"/>
+      </w:r>
+    </w:p>
+    <w:p>
+      <w:pPr>
+        <w:pStyle w:val="ListParagraph"/>
+        <w:numPr>
+          <w:ilvl w:val="1"/>
+          <w:numId w:val="2"/>
+        </w:numPr>
+      </w:pPr>
+      <w:r>
+        <w:lastRenderedPageBreak/>
+        <w:t>Prim’s and Kruskal’s may produce different MST of G if the MST is not unique</w:t>
+      </w:r>
+    </w:p>
+    <w:p>
+      <w:pPr>
+        <w:pStyle w:val="ListParagraph"/>
+        <w:numPr>
+          <w:ilvl w:val="2"/>
+          <w:numId w:val="2"/>
+        </w:numPr>
+      </w:pPr>
+      <w:r>
+        <w:t>Using this as the source graph</w:t>
+      </w:r>
+      <w:r>
+        <w:br/>
+      </w:r>
+      <w:r>
+        <w:rPr>
+          <w:noProof/>
+        </w:rPr>
+        <w:drawing>
+          <wp:inline distT="0" distB="0" distL="0" distR="0" wp14:anchorId="0F3CA843" wp14:editId="250FCDC3">
+            <wp:extent cx="3476625" cy="2095500"/>
+            <wp:effectExtent l="0" t="0" r="9525" b="0"/>
+            <wp:docPr id="7" name="Picture 7"/>
+            <wp:cNvGraphicFramePr>
+              <a:graphicFrameLocks xmlns:a="http://schemas.openxmlformats.org/drawingml/2006/main" noChangeAspect="1"/>
+            </wp:cNvGraphicFramePr>
+            <a:graphic xmlns:a="http://schemas.openxmlformats.org/drawingml/2006/main">
+              <a:graphicData uri="http://schemas.openxmlformats.org/drawingml/2006/picture">
+                <pic:pic xmlns:pic="http://schemas.openxmlformats.org/drawingml/2006/picture">
+                  <pic:nvPicPr>
+                    <pic:cNvPr id="1" name=""/>
+                    <pic:cNvPicPr/>
+                  </pic:nvPicPr>
+                  <pic:blipFill>
+                    <a:blip r:embed="rId11"/>
+                    <a:stretch>
+                      <a:fillRect/>
+                    </a:stretch>
+                  </pic:blipFill>
+                  <pic:spPr>
+                    <a:xfrm>
+                      <a:off x="0" y="0"/>
+                      <a:ext cx="3476625" cy="2095500"/>
+                    </a:xfrm>
+                    <a:prstGeom prst="rect">
+                      <a:avLst/>
+                    </a:prstGeom>
+                  </pic:spPr>
+                </pic:pic>
+              </a:graphicData>
+            </a:graphic>
+          </wp:inline>
+        </w:drawing>
+      </w:r>
+    </w:p>
+    <w:p>
+      <w:pPr>
+        <w:pStyle w:val="ListParagraph"/>
+        <w:numPr>
+          <w:ilvl w:val="2"/>
+          <w:numId w:val="2"/>
+        </w:numPr>
+      </w:pPr>
+      <w:r>
+        <w:t>Prims</w:t>
+      </w:r>
+    </w:p>
+    <w:p>
+      <w:pPr>
+        <w:pStyle w:val="ListParagraph"/>
+        <w:numPr>
+          <w:ilvl w:val="3"/>
+          <w:numId w:val="2"/>
+        </w:numPr>
+      </w:pPr>
+      <w:r>
+        <w:t>Cost = 14</w:t>
+      </w:r>
+    </w:p>
+    <w:p>
+      <w:pPr>
+        <w:pStyle w:val="ListParagraph"/>
+        <w:numPr>
+          <w:ilvl w:val="3"/>
+          <w:numId w:val="2"/>
+        </w:numPr>
+      </w:pPr>
+      <w:r>
+        <w:br/>
+      </w:r>
+      <w:r>
+        <w:rPr>
+          <w:noProof/>
+        </w:rPr>
+        <w:drawing>
+          <wp:inline distT="0" distB="0" distL="0" distR="0" wp14:anchorId="4F797416" wp14:editId="016740EB">
+            <wp:extent cx="2476500" cy="1981200"/>
+            <wp:effectExtent l="0" t="0" r="0" b="0"/>
+            <wp:docPr id="9" name="Picture 9"/>
+            <wp:cNvGraphicFramePr>
+              <a:graphicFrameLocks xmlns:a="http://schemas.openxmlformats.org/drawingml/2006/main" noChangeAspect="1"/>
+            </wp:cNvGraphicFramePr>
+            <a:graphic xmlns:a="http://schemas.openxmlformats.org/drawingml/2006/main">
+              <a:graphicData uri="http://schemas.openxmlformats.org/drawingml/2006/picture">
+                <pic:pic xmlns:pic="http://schemas.openxmlformats.org/drawingml/2006/picture">
+                  <pic:nvPicPr>
+                    <pic:cNvPr id="1" name=""/>
+                    <pic:cNvPicPr/>
+                  </pic:nvPicPr>
+                  <pic:blipFill>
+                    <a:blip r:embed="rId12"/>
+                    <a:stretch>
+                      <a:fillRect/>
+                    </a:stretch>
+                  </pic:blipFill>
+                  <pic:spPr>
+                    <a:xfrm>
+                      <a:off x="0" y="0"/>
+                      <a:ext cx="2476500" cy="1981200"/>
+                    </a:xfrm>
+                    <a:prstGeom prst="rect">
+                      <a:avLst/>
+                    </a:prstGeom>
+                  </pic:spPr>
+                </pic:pic>
+              </a:graphicData>
+            </a:graphic>
+          </wp:inline>
+        </w:drawing>
+      </w:r>
+      <w:r>
+        <w:br/>
+      </w:r>
+    </w:p>
+    <w:p>
+      <w:pPr>
+        <w:pStyle w:val="ListParagraph"/>
+        <w:numPr>
+          <w:ilvl w:val="2"/>
+          <w:numId w:val="2"/>
+        </w:numPr>
+      </w:pPr>
+      <w:proofErr w:type="spellStart"/>
+      <w:r>
+        <w:t>Kruskals</w:t>
+      </w:r>
+      <w:proofErr w:type="spellEnd"/>
+    </w:p>
+    <w:p>
+      <w:pPr>
+        <w:pStyle w:val="ListParagraph"/>
+        <w:numPr>
+          <w:ilvl w:val="3"/>
+          <w:numId w:val="2"/>
+        </w:numPr>
+      </w:pPr>
+      <w:r>
+        <w:t>Cost = 14</w:t>
+      </w:r>
+    </w:p>
+    <w:p>
+      <w:pPr>
+        <w:pStyle w:val="ListParagraph"/>
+        <w:numPr>
+          <w:ilvl w:val="3"/>
+          <w:numId w:val="2"/>
+        </w:numPr>
+      </w:pPr>
+      <w:r>
+        <w:br/>
+      </w:r>
+      <w:r>
+        <w:rPr>
+          <w:noProof/>
+        </w:rPr>
+        <w:drawing>
+          <wp:inline distT="0" distB="0" distL="0" distR="0" wp14:anchorId="38192541" wp14:editId="37B70FF2">
+            <wp:extent cx="2543175" cy="1905000"/>
+            <wp:effectExtent l="0" t="0" r="9525" b="0"/>
+            <wp:docPr id="10" name="Picture 10"/>
+            <wp:cNvGraphicFramePr>
+              <a:graphicFrameLocks xmlns:a="http://schemas.openxmlformats.org/drawingml/2006/main" noChangeAspect="1"/>
+            </wp:cNvGraphicFramePr>
+            <a:graphic xmlns:a="http://schemas.openxmlformats.org/drawingml/2006/main">
+              <a:graphicData uri="http://schemas.openxmlformats.org/drawingml/2006/picture">
+                <pic:pic xmlns:pic="http://schemas.openxmlformats.org/drawingml/2006/picture">
+                  <pic:nvPicPr>
+                    <pic:cNvPr id="1" name=""/>
+                    <pic:cNvPicPr/>
+                  </pic:nvPicPr>
+                  <pic:blipFill>
+                    <a:blip r:embed="rId13"/>
+                    <a:stretch>
+                      <a:fillRect/>
+                    </a:stretch>
+                  </pic:blipFill>
+                  <pic:spPr>
+                    <a:xfrm>
+                      <a:off x="0" y="0"/>
+                      <a:ext cx="2543175" cy="1905000"/>
+                    </a:xfrm>
+                    <a:prstGeom prst="rect">
+                      <a:avLst/>
+                    </a:prstGeom>
+                  </pic:spPr>
+                </pic:pic>
+              </a:graphicData>
+            </a:graphic>
+          </wp:inline>
+        </w:drawing>
+      </w:r>
+    </w:p>
+    <w:p>
+      <w:r>
+        <w:br w:type="page"/>
+      </w:r>
+    </w:p>
+    <w:p>
+      <w:pPr>
+        <w:pStyle w:val="ListParagraph"/>
+        <w:numPr>
+          <w:ilvl w:val="1"/>
+          <w:numId w:val="2"/>
+        </w:numPr>
+      </w:pPr>
+      <w:r>
+        <w:lastRenderedPageBreak/>
+        <w:t>When Sorting the list of edges, sort them in decreasing order by weight and use the max weight when choosing which edge to add into the graph instead of the min.</w:t>
+      </w:r>
     </w:p>
     <w:sectPr>
-      <w:headerReference w:type="default" r:id="rId10"/>
+      <w:headerReference w:type="default" r:id="rId14"/>
       <w:pgSz w:w="12240" w:h="15840"/>
       <w:pgMar w:top="1440" w:right="1440" w:bottom="1440" w:left="1440" w:header="720" w:footer="720" w:gutter="0"/>
       <w:cols w:space="720"/>
@@ -290,6 +862,95 @@
 <file path=word/numbering.xml><?xml version="1.0" encoding="utf-8"?>
 <w:numbering xmlns:wpc="http://schemas.microsoft.com/office/word/2010/wordprocessingCanvas" xmlns:cx="http://schemas.microsoft.com/office/drawing/2014/chartex" xmlns:cx1="http://schemas.microsoft.com/office/drawing/2015/9/8/chartex" xmlns:cx2="http://schemas.microsoft.com/office/drawing/2015/10/21/chartex" xmlns:cx3="http://schemas.microsoft.com/office/drawing/2016/5/9/chartex" xmlns:cx4="http://schemas.microsoft.com/office/drawing/2016/5/10/chartex" xmlns:cx5="http://schemas.microsoft.com/office/drawing/2016/5/11/chartex" xmlns:cx6="http://schemas.microsoft.com/office/drawing/2016/5/12/chartex" xmlns:cx7="http://schemas.microsoft.com/office/drawing/2016/5/13/chartex" xmlns:cx8="http://schemas.microsoft.com/office/drawing/2016/5/14/chartex" xmlns:mc="http://schemas.openxmlformats.org/markup-compatibility/2006" xmlns:aink="http://schemas.microsoft.com/office/drawing/2016/ink" xmlns:am3d="http://schemas.microsoft.com/office/drawing/2017/model3d" xmlns:o="urn:schemas-microsoft-com:office:office" xmlns:r="http://schemas.openxmlformats.org/officeDocument/2006/relationships" xmlns:m="http://schemas.openxmlformats.org/officeDocument/2006/math" xmlns:v="urn:schemas-microsoft-com:vml" xmlns:wp14="http://schemas.microsoft.com/office/word/2010/wordprocessingDrawing" xmlns:wp="http://schemas.openxmlformats.org/drawingml/2006/wordprocessingDrawing" xmlns:w10="urn:schemas-microsoft-com:office:word" xmlns:w="http://schemas.openxmlformats.org/wordprocessingml/2006/main" xmlns:w14="http://schemas.microsoft.com/office/word/2010/wordml" xmlns:w15="http://schemas.microsoft.com/office/word/2012/wordml" xmlns:w16cid="http://schemas.microsoft.com/office/word/2016/wordml/cid" xmlns:w16se="http://schemas.microsoft.com/office/word/2015/wordml/symex" xmlns:wpg="http://schemas.microsoft.com/office/word/2010/wordprocessingGroup" xmlns:wpi="http://schemas.microsoft.com/office/word/2010/wordprocessingInk" xmlns:wne="http://schemas.microsoft.com/office/word/2006/wordml" xmlns:wps="http://schemas.microsoft.com/office/word/2010/wordprocessingShape" mc:Ignorable="w14 w15 w16se w16cid wp14">
   <w:abstractNum w:abstractNumId="0" w15:restartNumberingAfterBreak="0">
+    <w:nsid w:val="136B318B"/>
+    <w:multiLevelType w:val="hybridMultilevel"/>
+    <w:tmpl w:val="32E6F4A2"/>
+    <w:lvl w:ilvl="0" w:tplc="D860543E">
+      <w:start w:val="6"/>
+      <w:numFmt w:val="decimal"/>
+      <w:lvlText w:val="%1."/>
+      <w:lvlJc w:val="left"/>
+      <w:pPr>
+        <w:ind w:left="720" w:hanging="360"/>
+      </w:pPr>
+      <w:rPr>
+        <w:rFonts w:hint="default"/>
+      </w:rPr>
+    </w:lvl>
+    <w:lvl w:ilvl="1" w:tplc="04090019">
+      <w:start w:val="1"/>
+      <w:numFmt w:val="lowerLetter"/>
+      <w:lvlText w:val="%2."/>
+      <w:lvlJc w:val="left"/>
+      <w:pPr>
+        <w:ind w:left="1440" w:hanging="360"/>
+      </w:pPr>
+    </w:lvl>
+    <w:lvl w:ilvl="2" w:tplc="0409001B">
+      <w:start w:val="1"/>
+      <w:numFmt w:val="lowerRoman"/>
+      <w:lvlText w:val="%3."/>
+      <w:lvlJc w:val="right"/>
+      <w:pPr>
+        <w:ind w:left="2160" w:hanging="180"/>
+      </w:pPr>
+    </w:lvl>
+    <w:lvl w:ilvl="3" w:tplc="0409000F">
+      <w:start w:val="1"/>
+      <w:numFmt w:val="decimal"/>
+      <w:lvlText w:val="%4."/>
+      <w:lvlJc w:val="left"/>
+      <w:pPr>
+        <w:ind w:left="2880" w:hanging="360"/>
+      </w:pPr>
+    </w:lvl>
+    <w:lvl w:ilvl="4" w:tplc="04090019" w:tentative="1">
+      <w:start w:val="1"/>
+      <w:numFmt w:val="lowerLetter"/>
+      <w:lvlText w:val="%5."/>
+      <w:lvlJc w:val="left"/>
+      <w:pPr>
+        <w:ind w:left="3600" w:hanging="360"/>
+      </w:pPr>
+    </w:lvl>
+    <w:lvl w:ilvl="5" w:tplc="0409001B" w:tentative="1">
+      <w:start w:val="1"/>
+      <w:numFmt w:val="lowerRoman"/>
+      <w:lvlText w:val="%6."/>
+      <w:lvlJc w:val="right"/>
+      <w:pPr>
+        <w:ind w:left="4320" w:hanging="180"/>
+      </w:pPr>
+    </w:lvl>
+    <w:lvl w:ilvl="6" w:tplc="0409000F" w:tentative="1">
+      <w:start w:val="1"/>
+      <w:numFmt w:val="decimal"/>
+      <w:lvlText w:val="%7."/>
+      <w:lvlJc w:val="left"/>
+      <w:pPr>
+        <w:ind w:left="5040" w:hanging="360"/>
+      </w:pPr>
+    </w:lvl>
+    <w:lvl w:ilvl="7" w:tplc="04090019" w:tentative="1">
+      <w:start w:val="1"/>
+      <w:numFmt w:val="lowerLetter"/>
+      <w:lvlText w:val="%8."/>
+      <w:lvlJc w:val="left"/>
+      <w:pPr>
+        <w:ind w:left="5760" w:hanging="360"/>
+      </w:pPr>
+    </w:lvl>
+    <w:lvl w:ilvl="8" w:tplc="0409001B" w:tentative="1">
+      <w:start w:val="1"/>
+      <w:numFmt w:val="lowerRoman"/>
+      <w:lvlText w:val="%9."/>
+      <w:lvlJc w:val="right"/>
+      <w:pPr>
+        <w:ind w:left="6480" w:hanging="180"/>
+      </w:pPr>
+    </w:lvl>
+  </w:abstractNum>
+  <w:abstractNum w:abstractNumId="1" w15:restartNumberingAfterBreak="0">
     <w:nsid w:val="1EEE3B23"/>
     <w:multiLevelType w:val="hybridMultilevel"/>
     <w:tmpl w:val="E146C3F8"/>
@@ -375,8 +1036,219 @@
       </w:pPr>
     </w:lvl>
   </w:abstractNum>
+  <w:abstractNum w:abstractNumId="2" w15:restartNumberingAfterBreak="0">
+    <w:nsid w:val="2502752D"/>
+    <w:multiLevelType w:val="hybridMultilevel"/>
+    <w:tmpl w:val="3E7EC9F2"/>
+    <w:lvl w:ilvl="0" w:tplc="F54E5758">
+      <w:start w:val="1"/>
+      <w:numFmt w:val="bullet"/>
+      <w:lvlText w:val="-"/>
+      <w:lvlJc w:val="left"/>
+      <w:pPr>
+        <w:ind w:left="720" w:hanging="360"/>
+      </w:pPr>
+      <w:rPr>
+        <w:rFonts w:ascii="Calibri" w:eastAsiaTheme="minorHAnsi" w:hAnsi="Calibri" w:cs="Calibri" w:hint="default"/>
+      </w:rPr>
+    </w:lvl>
+    <w:lvl w:ilvl="1" w:tplc="04090003" w:tentative="1">
+      <w:start w:val="1"/>
+      <w:numFmt w:val="bullet"/>
+      <w:lvlText w:val="o"/>
+      <w:lvlJc w:val="left"/>
+      <w:pPr>
+        <w:ind w:left="1440" w:hanging="360"/>
+      </w:pPr>
+      <w:rPr>
+        <w:rFonts w:ascii="Courier New" w:hAnsi="Courier New" w:cs="Courier New" w:hint="default"/>
+      </w:rPr>
+    </w:lvl>
+    <w:lvl w:ilvl="2" w:tplc="04090005" w:tentative="1">
+      <w:start w:val="1"/>
+      <w:numFmt w:val="bullet"/>
+      <w:lvlText w:val=""/>
+      <w:lvlJc w:val="left"/>
+      <w:pPr>
+        <w:ind w:left="2160" w:hanging="360"/>
+      </w:pPr>
+      <w:rPr>
+        <w:rFonts w:ascii="Wingdings" w:hAnsi="Wingdings" w:hint="default"/>
+      </w:rPr>
+    </w:lvl>
+    <w:lvl w:ilvl="3" w:tplc="04090001" w:tentative="1">
+      <w:start w:val="1"/>
+      <w:numFmt w:val="bullet"/>
+      <w:lvlText w:val=""/>
+      <w:lvlJc w:val="left"/>
+      <w:pPr>
+        <w:ind w:left="2880" w:hanging="360"/>
+      </w:pPr>
+      <w:rPr>
+        <w:rFonts w:ascii="Symbol" w:hAnsi="Symbol" w:hint="default"/>
+      </w:rPr>
+    </w:lvl>
+    <w:lvl w:ilvl="4" w:tplc="04090003" w:tentative="1">
+      <w:start w:val="1"/>
+      <w:numFmt w:val="bullet"/>
+      <w:lvlText w:val="o"/>
+      <w:lvlJc w:val="left"/>
+      <w:pPr>
+        <w:ind w:left="3600" w:hanging="360"/>
+      </w:pPr>
+      <w:rPr>
+        <w:rFonts w:ascii="Courier New" w:hAnsi="Courier New" w:cs="Courier New" w:hint="default"/>
+      </w:rPr>
+    </w:lvl>
+    <w:lvl w:ilvl="5" w:tplc="04090005" w:tentative="1">
+      <w:start w:val="1"/>
+      <w:numFmt w:val="bullet"/>
+      <w:lvlText w:val=""/>
+      <w:lvlJc w:val="left"/>
+      <w:pPr>
+        <w:ind w:left="4320" w:hanging="360"/>
+      </w:pPr>
+      <w:rPr>
+        <w:rFonts w:ascii="Wingdings" w:hAnsi="Wingdings" w:hint="default"/>
+      </w:rPr>
+    </w:lvl>
+    <w:lvl w:ilvl="6" w:tplc="04090001" w:tentative="1">
+      <w:start w:val="1"/>
+      <w:numFmt w:val="bullet"/>
+      <w:lvlText w:val=""/>
+      <w:lvlJc w:val="left"/>
+      <w:pPr>
+        <w:ind w:left="5040" w:hanging="360"/>
+      </w:pPr>
+      <w:rPr>
+        <w:rFonts w:ascii="Symbol" w:hAnsi="Symbol" w:hint="default"/>
+      </w:rPr>
+    </w:lvl>
+    <w:lvl w:ilvl="7" w:tplc="04090003" w:tentative="1">
+      <w:start w:val="1"/>
+      <w:numFmt w:val="bullet"/>
+      <w:lvlText w:val="o"/>
+      <w:lvlJc w:val="left"/>
+      <w:pPr>
+        <w:ind w:left="5760" w:hanging="360"/>
+      </w:pPr>
+      <w:rPr>
+        <w:rFonts w:ascii="Courier New" w:hAnsi="Courier New" w:cs="Courier New" w:hint="default"/>
+      </w:rPr>
+    </w:lvl>
+    <w:lvl w:ilvl="8" w:tplc="04090005" w:tentative="1">
+      <w:start w:val="1"/>
+      <w:numFmt w:val="bullet"/>
+      <w:lvlText w:val=""/>
+      <w:lvlJc w:val="left"/>
+      <w:pPr>
+        <w:ind w:left="6480" w:hanging="360"/>
+      </w:pPr>
+      <w:rPr>
+        <w:rFonts w:ascii="Wingdings" w:hAnsi="Wingdings" w:hint="default"/>
+      </w:rPr>
+    </w:lvl>
+  </w:abstractNum>
+  <w:abstractNum w:abstractNumId="3" w15:restartNumberingAfterBreak="0">
+    <w:nsid w:val="56C874A8"/>
+    <w:multiLevelType w:val="hybridMultilevel"/>
+    <w:tmpl w:val="6DA8253C"/>
+    <w:lvl w:ilvl="0" w:tplc="A960625A">
+      <w:start w:val="1"/>
+      <w:numFmt w:val="decimal"/>
+      <w:lvlText w:val="%1-"/>
+      <w:lvlJc w:val="left"/>
+      <w:pPr>
+        <w:ind w:left="720" w:hanging="360"/>
+      </w:pPr>
+      <w:rPr>
+        <w:rFonts w:hint="default"/>
+      </w:rPr>
+    </w:lvl>
+    <w:lvl w:ilvl="1" w:tplc="04090019" w:tentative="1">
+      <w:start w:val="1"/>
+      <w:numFmt w:val="lowerLetter"/>
+      <w:lvlText w:val="%2."/>
+      <w:lvlJc w:val="left"/>
+      <w:pPr>
+        <w:ind w:left="1440" w:hanging="360"/>
+      </w:pPr>
+    </w:lvl>
+    <w:lvl w:ilvl="2" w:tplc="0409001B" w:tentative="1">
+      <w:start w:val="1"/>
+      <w:numFmt w:val="lowerRoman"/>
+      <w:lvlText w:val="%3."/>
+      <w:lvlJc w:val="right"/>
+      <w:pPr>
+        <w:ind w:left="2160" w:hanging="180"/>
+      </w:pPr>
+    </w:lvl>
+    <w:lvl w:ilvl="3" w:tplc="0409000F" w:tentative="1">
+      <w:start w:val="1"/>
+      <w:numFmt w:val="decimal"/>
+      <w:lvlText w:val="%4."/>
+      <w:lvlJc w:val="left"/>
+      <w:pPr>
+        <w:ind w:left="2880" w:hanging="360"/>
+      </w:pPr>
+    </w:lvl>
+    <w:lvl w:ilvl="4" w:tplc="04090019" w:tentative="1">
+      <w:start w:val="1"/>
+      <w:numFmt w:val="lowerLetter"/>
+      <w:lvlText w:val="%5."/>
+      <w:lvlJc w:val="left"/>
+      <w:pPr>
+        <w:ind w:left="3600" w:hanging="360"/>
+      </w:pPr>
+    </w:lvl>
+    <w:lvl w:ilvl="5" w:tplc="0409001B" w:tentative="1">
+      <w:start w:val="1"/>
+      <w:numFmt w:val="lowerRoman"/>
+      <w:lvlText w:val="%6."/>
+      <w:lvlJc w:val="right"/>
+      <w:pPr>
+        <w:ind w:left="4320" w:hanging="180"/>
+      </w:pPr>
+    </w:lvl>
+    <w:lvl w:ilvl="6" w:tplc="0409000F" w:tentative="1">
+      <w:start w:val="1"/>
+      <w:numFmt w:val="decimal"/>
+      <w:lvlText w:val="%7."/>
+      <w:lvlJc w:val="left"/>
+      <w:pPr>
+        <w:ind w:left="5040" w:hanging="360"/>
+      </w:pPr>
+    </w:lvl>
+    <w:lvl w:ilvl="7" w:tplc="04090019" w:tentative="1">
+      <w:start w:val="1"/>
+      <w:numFmt w:val="lowerLetter"/>
+      <w:lvlText w:val="%8."/>
+      <w:lvlJc w:val="left"/>
+      <w:pPr>
+        <w:ind w:left="5760" w:hanging="360"/>
+      </w:pPr>
+    </w:lvl>
+    <w:lvl w:ilvl="8" w:tplc="0409001B" w:tentative="1">
+      <w:start w:val="1"/>
+      <w:numFmt w:val="lowerRoman"/>
+      <w:lvlText w:val="%9."/>
+      <w:lvlJc w:val="right"/>
+      <w:pPr>
+        <w:ind w:left="6480" w:hanging="180"/>
+      </w:pPr>
+    </w:lvl>
+  </w:abstractNum>
   <w:num w:numId="1">
+    <w:abstractNumId w:val="1"/>
+  </w:num>
+  <w:num w:numId="2">
     <w:abstractNumId w:val="0"/>
+  </w:num>
+  <w:num w:numId="3">
+    <w:abstractNumId w:val="3"/>
+  </w:num>
+  <w:num w:numId="4">
+    <w:abstractNumId w:val="2"/>
   </w:num>
 </w:numbering>
 </file>

</xml_diff>